<commit_message>
Graf na naslovnici - tekst "Broj i ukupna vrijednost objavljenih natječaja" potrebno promijeniti u "Pregled natječaja po mjesecima". Upozorenje za cookiese - link na izjavu o privatnosti "pregazi" landing page, trebao bi se otvarati u novom tabu ili novom prozoru.
</commit_message>
<xml_diff>
--- a/ff-parent/ff-web-admin/docs/Fund Finder - Admin app.docx
+++ b/ff-parent/ff-web-admin/docs/Fund Finder - Admin app.docx
@@ -9487,6 +9487,13 @@
       </w:r>
     </w:p>
     <w:p>
+      <w:pPr>
+        <w:rPr>
+          <w:u w:val="single"/>
+        </w:rPr>
+      </w:pPr>
+    </w:p>
+    <w:p>
       <w:r>
         <w:rPr>
           <w:u w:val="single"/>
@@ -9805,6 +9812,14 @@
       <w:r>
         <w:t>, u protivnom - pristup nije dozvoljen.</w:t>
       </w:r>
+    </w:p>
+    <w:p>
+      <w:pPr>
+        <w:rPr>
+          <w:u w:val="single"/>
+          <w:lang w:val="hr-HR"/>
+        </w:rPr>
+      </w:pPr>
     </w:p>
     <w:p>
       <w:pPr>
@@ -14953,8 +14968,6 @@
           <w:i/>
         </w:rPr>
       </w:pPr>
-      <w:bookmarkStart w:id="13" w:name="_GoBack"/>
-      <w:bookmarkEnd w:id="13"/>
       <w:r>
         <w:t xml:space="preserve">Ovaj entitet predstavlja </w:t>
       </w:r>
@@ -15861,316 +15874,316 @@
       <w:pPr>
         <w:pStyle w:val="Heading2"/>
       </w:pPr>
-      <w:bookmarkStart w:id="14" w:name="_Toc360699101"/>
+      <w:bookmarkStart w:id="13" w:name="_Toc360699101"/>
       <w:r>
         <w:t>C</w:t>
       </w:r>
       <w:r>
         <w:t>ompany</w:t>
       </w:r>
+      <w:bookmarkEnd w:id="13"/>
+    </w:p>
+    <w:p>
+      <w:pPr>
+        <w:pStyle w:val="Heading2"/>
+      </w:pPr>
+      <w:bookmarkStart w:id="14" w:name="_Toc360699102"/>
+      <w:r>
+        <w:t xml:space="preserve">Company </w:t>
+      </w:r>
+      <w:r>
+        <w:t>item</w:t>
+      </w:r>
       <w:bookmarkEnd w:id="14"/>
     </w:p>
     <w:p>
       <w:pPr>
         <w:pStyle w:val="Heading2"/>
       </w:pPr>
-      <w:bookmarkStart w:id="15" w:name="_Toc360699102"/>
-      <w:r>
-        <w:t xml:space="preserve">Company </w:t>
+      <w:bookmarkStart w:id="15" w:name="_Toc360699103"/>
+      <w:r>
+        <w:t>C</w:t>
+      </w:r>
+      <w:r>
+        <w:t>ontact</w:t>
+      </w:r>
+      <w:bookmarkEnd w:id="15"/>
+    </w:p>
+    <w:p>
+      <w:pPr>
+        <w:pStyle w:val="Heading2"/>
+      </w:pPr>
+      <w:bookmarkStart w:id="16" w:name="_Toc360699104"/>
+      <w:r>
+        <w:t>E-mail</w:t>
+      </w:r>
+      <w:bookmarkEnd w:id="16"/>
+    </w:p>
+    <w:p>
+      <w:pPr>
+        <w:pStyle w:val="Heading2"/>
+      </w:pPr>
+      <w:bookmarkStart w:id="17" w:name="_Toc360699105"/>
+      <w:bookmarkStart w:id="18" w:name="_Ref361387117"/>
+      <w:r>
+        <w:t>Image</w:t>
+      </w:r>
+      <w:bookmarkEnd w:id="17"/>
+      <w:bookmarkEnd w:id="18"/>
+    </w:p>
+    <w:p>
+      <w:pPr>
+        <w:pStyle w:val="Heading2"/>
+      </w:pPr>
+      <w:bookmarkStart w:id="19" w:name="_Toc360699106"/>
+      <w:r>
+        <w:t>Impression</w:t>
+      </w:r>
+      <w:bookmarkEnd w:id="19"/>
+    </w:p>
+    <w:p>
+      <w:pPr>
+        <w:pStyle w:val="Heading2"/>
+      </w:pPr>
+      <w:bookmarkStart w:id="20" w:name="_Toc360699107"/>
+      <w:r>
+        <w:t>I</w:t>
+      </w:r>
+      <w:r>
+        <w:t>nvestment</w:t>
+      </w:r>
+      <w:bookmarkEnd w:id="20"/>
+    </w:p>
+    <w:p>
+      <w:pPr>
+        <w:pStyle w:val="Heading2"/>
+      </w:pPr>
+      <w:bookmarkStart w:id="21" w:name="_Toc360699108"/>
+      <w:r>
+        <w:t>Item</w:t>
+      </w:r>
+      <w:bookmarkEnd w:id="21"/>
+    </w:p>
+    <w:p>
+      <w:pPr>
+        <w:pStyle w:val="Heading2"/>
+      </w:pPr>
+      <w:bookmarkStart w:id="22" w:name="_Toc360699109"/>
+      <w:r>
+        <w:t>Item option</w:t>
+      </w:r>
+      <w:bookmarkEnd w:id="22"/>
+    </w:p>
+    <w:p>
+      <w:pPr>
+        <w:pStyle w:val="Heading2"/>
+      </w:pPr>
+      <w:bookmarkStart w:id="23" w:name="_Toc360699110"/>
+      <w:bookmarkStart w:id="24" w:name="_Ref361387067"/>
+      <w:r>
+        <w:t xml:space="preserve">Organizational </w:t>
+      </w:r>
+      <w:r>
+        <w:t>unit</w:t>
+      </w:r>
+      <w:bookmarkEnd w:id="23"/>
+      <w:bookmarkEnd w:id="24"/>
+    </w:p>
+    <w:p>
+      <w:pPr>
+        <w:pStyle w:val="Heading2"/>
+      </w:pPr>
+      <w:bookmarkStart w:id="25" w:name="_Toc360699111"/>
+      <w:r>
+        <w:t>P</w:t>
+      </w:r>
+      <w:r>
+        <w:t>ermission</w:t>
+      </w:r>
+      <w:bookmarkEnd w:id="25"/>
+    </w:p>
+    <w:p>
+      <w:pPr>
+        <w:pStyle w:val="Heading2"/>
+      </w:pPr>
+      <w:bookmarkStart w:id="26" w:name="_Toc360699112"/>
+      <w:r>
+        <w:t>Project</w:t>
+      </w:r>
+      <w:bookmarkEnd w:id="26"/>
+    </w:p>
+    <w:p>
+      <w:pPr>
+        <w:pStyle w:val="Heading2"/>
+      </w:pPr>
+      <w:bookmarkStart w:id="27" w:name="_Toc360699113"/>
+      <w:r>
+        <w:t xml:space="preserve">Project </w:t>
+      </w:r>
+      <w:r>
+        <w:t>investment</w:t>
+      </w:r>
+      <w:bookmarkEnd w:id="27"/>
+    </w:p>
+    <w:p>
+      <w:pPr>
+        <w:pStyle w:val="Heading2"/>
+      </w:pPr>
+      <w:bookmarkStart w:id="28" w:name="_Toc360699114"/>
+      <w:r>
+        <w:t xml:space="preserve">Project </w:t>
       </w:r>
       <w:r>
         <w:t>item</w:t>
       </w:r>
-      <w:bookmarkEnd w:id="15"/>
+      <w:bookmarkEnd w:id="28"/>
     </w:p>
     <w:p>
       <w:pPr>
         <w:pStyle w:val="Heading2"/>
       </w:pPr>
-      <w:bookmarkStart w:id="16" w:name="_Toc360699103"/>
-      <w:r>
-        <w:t>C</w:t>
-      </w:r>
-      <w:r>
-        <w:t>ontact</w:t>
-      </w:r>
-      <w:bookmarkEnd w:id="16"/>
+      <w:bookmarkStart w:id="29" w:name="_Toc360699115"/>
+      <w:r>
+        <w:t>Role</w:t>
+      </w:r>
+      <w:bookmarkEnd w:id="29"/>
     </w:p>
     <w:p>
       <w:pPr>
         <w:pStyle w:val="Heading2"/>
       </w:pPr>
-      <w:bookmarkStart w:id="17" w:name="_Toc360699104"/>
-      <w:r>
-        <w:t>E-mail</w:t>
-      </w:r>
-      <w:bookmarkEnd w:id="17"/>
+      <w:bookmarkStart w:id="30" w:name="_Toc360699116"/>
+      <w:r>
+        <w:t xml:space="preserve">Role </w:t>
+      </w:r>
+      <w:r>
+        <w:t>permission</w:t>
+      </w:r>
+      <w:bookmarkEnd w:id="30"/>
     </w:p>
     <w:p>
       <w:pPr>
         <w:pStyle w:val="Heading2"/>
       </w:pPr>
-      <w:bookmarkStart w:id="18" w:name="_Toc360699105"/>
-      <w:bookmarkStart w:id="19" w:name="_Ref361387117"/>
-      <w:r>
-        <w:t>Image</w:t>
-      </w:r>
-      <w:bookmarkEnd w:id="18"/>
-      <w:bookmarkEnd w:id="19"/>
+      <w:bookmarkStart w:id="31" w:name="_Toc360699117"/>
+      <w:r>
+        <w:t>Schema v</w:t>
+      </w:r>
+      <w:r>
+        <w:t>ersion</w:t>
+      </w:r>
+      <w:bookmarkEnd w:id="31"/>
     </w:p>
     <w:p>
       <w:pPr>
         <w:pStyle w:val="Heading2"/>
       </w:pPr>
-      <w:bookmarkStart w:id="20" w:name="_Toc360699106"/>
-      <w:r>
-        <w:t>Impression</w:t>
-      </w:r>
-      <w:bookmarkEnd w:id="20"/>
+      <w:bookmarkStart w:id="32" w:name="_Toc360699118"/>
+      <w:r>
+        <w:t>S</w:t>
+      </w:r>
+      <w:r>
+        <w:t>ubdivision1</w:t>
+      </w:r>
+      <w:bookmarkEnd w:id="32"/>
     </w:p>
     <w:p>
       <w:pPr>
         <w:pStyle w:val="Heading2"/>
       </w:pPr>
-      <w:bookmarkStart w:id="21" w:name="_Toc360699107"/>
-      <w:r>
-        <w:t>I</w:t>
-      </w:r>
-      <w:r>
-        <w:t>nvestment</w:t>
-      </w:r>
-      <w:bookmarkEnd w:id="21"/>
+      <w:bookmarkStart w:id="33" w:name="_Toc360699119"/>
+      <w:r>
+        <w:t>Subdivision2</w:t>
+      </w:r>
+      <w:bookmarkEnd w:id="33"/>
     </w:p>
     <w:p>
       <w:pPr>
         <w:pStyle w:val="Heading2"/>
       </w:pPr>
-      <w:bookmarkStart w:id="22" w:name="_Toc360699108"/>
-      <w:r>
-        <w:t>Item</w:t>
-      </w:r>
-      <w:bookmarkEnd w:id="22"/>
+      <w:bookmarkStart w:id="34" w:name="_Toc360699120"/>
+      <w:r>
+        <w:t>Tender</w:t>
+      </w:r>
+      <w:bookmarkEnd w:id="34"/>
     </w:p>
     <w:p>
       <w:pPr>
         <w:pStyle w:val="Heading2"/>
       </w:pPr>
-      <w:bookmarkStart w:id="23" w:name="_Toc360699109"/>
-      <w:r>
-        <w:t>Item option</w:t>
-      </w:r>
-      <w:bookmarkEnd w:id="23"/>
+      <w:bookmarkStart w:id="35" w:name="_Toc360699121"/>
+      <w:r>
+        <w:t xml:space="preserve">Tender </w:t>
+      </w:r>
+      <w:r>
+        <w:t>item</w:t>
+      </w:r>
+      <w:bookmarkEnd w:id="35"/>
     </w:p>
     <w:p>
       <w:pPr>
         <w:pStyle w:val="Heading2"/>
       </w:pPr>
-      <w:bookmarkStart w:id="24" w:name="_Toc360699110"/>
-      <w:bookmarkStart w:id="25" w:name="_Ref361387067"/>
-      <w:r>
-        <w:t xml:space="preserve">Organizational </w:t>
-      </w:r>
-      <w:r>
-        <w:t>unit</w:t>
-      </w:r>
-      <w:bookmarkEnd w:id="24"/>
-      <w:bookmarkEnd w:id="25"/>
+      <w:bookmarkStart w:id="36" w:name="_Toc360699122"/>
+      <w:r>
+        <w:t>User</w:t>
+      </w:r>
+      <w:bookmarkEnd w:id="36"/>
     </w:p>
     <w:p>
       <w:pPr>
         <w:pStyle w:val="Heading2"/>
       </w:pPr>
-      <w:bookmarkStart w:id="26" w:name="_Toc360699111"/>
-      <w:r>
-        <w:t>P</w:t>
-      </w:r>
-      <w:r>
-        <w:t>ermission</w:t>
-      </w:r>
-      <w:bookmarkEnd w:id="26"/>
+      <w:bookmarkStart w:id="37" w:name="_Toc360699123"/>
+      <w:r>
+        <w:t>User e-mail</w:t>
+      </w:r>
+      <w:bookmarkEnd w:id="37"/>
     </w:p>
     <w:p>
       <w:pPr>
         <w:pStyle w:val="Heading2"/>
       </w:pPr>
-      <w:bookmarkStart w:id="27" w:name="_Toc360699112"/>
-      <w:r>
-        <w:t>Project</w:t>
-      </w:r>
-      <w:bookmarkEnd w:id="27"/>
+      <w:bookmarkStart w:id="38" w:name="_Toc360699124"/>
+      <w:r>
+        <w:t>U</w:t>
+      </w:r>
+      <w:r>
+        <w:t>ser</w:t>
+      </w:r>
+      <w:r>
+        <w:t xml:space="preserve"> </w:t>
+      </w:r>
+      <w:r>
+        <w:t>group</w:t>
+      </w:r>
+      <w:bookmarkEnd w:id="38"/>
     </w:p>
     <w:p>
       <w:pPr>
         <w:pStyle w:val="Heading2"/>
       </w:pPr>
-      <w:bookmarkStart w:id="28" w:name="_Toc360699113"/>
-      <w:r>
-        <w:t xml:space="preserve">Project </w:t>
-      </w:r>
-      <w:r>
-        <w:t>investment</w:t>
-      </w:r>
-      <w:bookmarkEnd w:id="28"/>
+      <w:bookmarkStart w:id="39" w:name="_Toc360699125"/>
+      <w:r>
+        <w:t xml:space="preserve">User group </w:t>
+      </w:r>
+      <w:r>
+        <w:t>user</w:t>
+      </w:r>
+      <w:bookmarkEnd w:id="39"/>
     </w:p>
     <w:p>
       <w:pPr>
         <w:pStyle w:val="Heading2"/>
       </w:pPr>
-      <w:bookmarkStart w:id="29" w:name="_Toc360699114"/>
-      <w:r>
-        <w:t xml:space="preserve">Project </w:t>
-      </w:r>
-      <w:r>
-        <w:t>item</w:t>
-      </w:r>
-      <w:bookmarkEnd w:id="29"/>
-    </w:p>
-    <w:p>
-      <w:pPr>
-        <w:pStyle w:val="Heading2"/>
-      </w:pPr>
-      <w:bookmarkStart w:id="30" w:name="_Toc360699115"/>
-      <w:r>
-        <w:t>Role</w:t>
-      </w:r>
-      <w:bookmarkEnd w:id="30"/>
-    </w:p>
-    <w:p>
-      <w:pPr>
-        <w:pStyle w:val="Heading2"/>
-      </w:pPr>
-      <w:bookmarkStart w:id="31" w:name="_Toc360699116"/>
-      <w:r>
-        <w:t xml:space="preserve">Role </w:t>
-      </w:r>
-      <w:r>
-        <w:t>permission</w:t>
-      </w:r>
-      <w:bookmarkEnd w:id="31"/>
-    </w:p>
-    <w:p>
-      <w:pPr>
-        <w:pStyle w:val="Heading2"/>
-      </w:pPr>
-      <w:bookmarkStart w:id="32" w:name="_Toc360699117"/>
-      <w:r>
-        <w:t>Schema v</w:t>
-      </w:r>
-      <w:r>
-        <w:t>ersion</w:t>
-      </w:r>
-      <w:bookmarkEnd w:id="32"/>
-    </w:p>
-    <w:p>
-      <w:pPr>
-        <w:pStyle w:val="Heading2"/>
-      </w:pPr>
-      <w:bookmarkStart w:id="33" w:name="_Toc360699118"/>
-      <w:r>
-        <w:t>S</w:t>
-      </w:r>
-      <w:r>
-        <w:t>ubdivision1</w:t>
-      </w:r>
-      <w:bookmarkEnd w:id="33"/>
-    </w:p>
-    <w:p>
-      <w:pPr>
-        <w:pStyle w:val="Heading2"/>
-      </w:pPr>
-      <w:bookmarkStart w:id="34" w:name="_Toc360699119"/>
-      <w:r>
-        <w:t>Subdivision2</w:t>
-      </w:r>
-      <w:bookmarkEnd w:id="34"/>
-    </w:p>
-    <w:p>
-      <w:pPr>
-        <w:pStyle w:val="Heading2"/>
-      </w:pPr>
-      <w:bookmarkStart w:id="35" w:name="_Toc360699120"/>
-      <w:r>
-        <w:t>Tender</w:t>
-      </w:r>
-      <w:bookmarkEnd w:id="35"/>
-    </w:p>
-    <w:p>
-      <w:pPr>
-        <w:pStyle w:val="Heading2"/>
-      </w:pPr>
-      <w:bookmarkStart w:id="36" w:name="_Toc360699121"/>
-      <w:r>
-        <w:t xml:space="preserve">Tender </w:t>
-      </w:r>
-      <w:r>
-        <w:t>item</w:t>
-      </w:r>
-      <w:bookmarkEnd w:id="36"/>
-    </w:p>
-    <w:p>
-      <w:pPr>
-        <w:pStyle w:val="Heading2"/>
-      </w:pPr>
-      <w:bookmarkStart w:id="37" w:name="_Toc360699122"/>
-      <w:r>
-        <w:t>User</w:t>
-      </w:r>
-      <w:bookmarkEnd w:id="37"/>
-    </w:p>
-    <w:p>
-      <w:pPr>
-        <w:pStyle w:val="Heading2"/>
-      </w:pPr>
-      <w:bookmarkStart w:id="38" w:name="_Toc360699123"/>
-      <w:r>
-        <w:t>User e-mail</w:t>
-      </w:r>
-      <w:bookmarkEnd w:id="38"/>
-    </w:p>
-    <w:p>
-      <w:pPr>
-        <w:pStyle w:val="Heading2"/>
-      </w:pPr>
-      <w:bookmarkStart w:id="39" w:name="_Toc360699124"/>
-      <w:r>
-        <w:t>U</w:t>
-      </w:r>
-      <w:r>
-        <w:t>ser</w:t>
-      </w:r>
-      <w:r>
-        <w:t xml:space="preserve"> </w:t>
-      </w:r>
-      <w:r>
-        <w:t>group</w:t>
-      </w:r>
-      <w:bookmarkEnd w:id="39"/>
-    </w:p>
-    <w:p>
-      <w:pPr>
-        <w:pStyle w:val="Heading2"/>
-      </w:pPr>
-      <w:bookmarkStart w:id="40" w:name="_Toc360699125"/>
-      <w:r>
-        <w:t xml:space="preserve">User group </w:t>
-      </w:r>
-      <w:r>
-        <w:t>user</w:t>
+      <w:bookmarkStart w:id="40" w:name="_Toc360699126"/>
+      <w:r>
+        <w:t xml:space="preserve">ZaBa mappings </w:t>
+      </w:r>
+      <w:r>
+        <w:t>location</w:t>
       </w:r>
       <w:bookmarkEnd w:id="40"/>
-    </w:p>
-    <w:p>
-      <w:pPr>
-        <w:pStyle w:val="Heading2"/>
-      </w:pPr>
-      <w:bookmarkStart w:id="41" w:name="_Toc360699126"/>
-      <w:r>
-        <w:t xml:space="preserve">ZaBa mappings </w:t>
-      </w:r>
-      <w:r>
-        <w:t>location</w:t>
-      </w:r>
-      <w:bookmarkEnd w:id="41"/>
     </w:p>
     <w:p/>
     <w:p/>
@@ -16195,7 +16208,7 @@
       <w:pPr>
         <w:pStyle w:val="Heading1"/>
       </w:pPr>
-      <w:bookmarkStart w:id="42" w:name="_Toc360699127"/>
+      <w:bookmarkStart w:id="41" w:name="_Toc360699127"/>
       <w:r>
         <w:t xml:space="preserve">INTEGRACIJA SA </w:t>
       </w:r>
@@ -16205,133 +16218,133 @@
       <w:r>
         <w:t xml:space="preserve"> SUSTAVIMA</w:t>
       </w:r>
+      <w:bookmarkEnd w:id="41"/>
+    </w:p>
+    <w:p>
+      <w:r>
+        <w:t>Integracija sa eksternim sustavima važna je radi implementacije sustava sigurnosti</w:t>
+      </w:r>
+      <w:r>
+        <w:rPr>
+          <w:i/>
+        </w:rPr>
+        <w:t xml:space="preserve"> </w:t>
+      </w:r>
+      <w:r>
+        <w:t xml:space="preserve"> i GFI sinkronizacije. Ta integracija realizirana je kroz komunikaciju sa dva eksterna servisa: </w:t>
+      </w:r>
+      <w:r>
+        <w:rPr>
+          <w:i/>
+        </w:rPr>
+        <w:t>SOVA</w:t>
+      </w:r>
+      <w:r>
+        <w:rPr>
+          <w:i/>
+        </w:rPr>
+        <w:t xml:space="preserve"> Service</w:t>
+      </w:r>
+      <w:r>
+        <w:t xml:space="preserve"> i </w:t>
+      </w:r>
+      <w:r>
+        <w:rPr>
+          <w:i/>
+        </w:rPr>
+        <w:t>API Service</w:t>
+      </w:r>
+      <w:r>
+        <w:t>.</w:t>
+      </w:r>
+    </w:p>
+    <w:p>
+      <w:pPr>
+        <w:pStyle w:val="Heading2"/>
+      </w:pPr>
+      <w:bookmarkStart w:id="42" w:name="_Ref356552752"/>
+      <w:bookmarkStart w:id="43" w:name="_Toc360699128"/>
+      <w:r>
+        <w:t>SOVA</w:t>
+      </w:r>
+      <w:r>
+        <w:t xml:space="preserve"> SERVICE</w:t>
+      </w:r>
       <w:bookmarkEnd w:id="42"/>
-    </w:p>
-    <w:p>
-      <w:r>
-        <w:t>Integracija sa eksternim sustavima važna je radi implementacije sustava sigurnosti</w:t>
+      <w:bookmarkEnd w:id="43"/>
+    </w:p>
+    <w:p>
+      <w:r>
+        <w:t>Ovaj servis</w:t>
+      </w:r>
+      <w:r>
+        <w:t xml:space="preserve"> omogućuje dohvaćanje korisničke uloge (</w:t>
       </w:r>
       <w:r>
         <w:rPr>
           <w:i/>
         </w:rPr>
+        <w:t>user role</w:t>
+      </w:r>
+      <w:r>
+        <w:t>)</w:t>
+      </w:r>
+      <w:r>
         <w:t xml:space="preserve"> </w:t>
       </w:r>
       <w:r>
-        <w:t xml:space="preserve"> i GFI sinkronizacije. Ta integracija realizirana je kroz komunikaciju sa dva eksterna servisa: </w:t>
+        <w:t xml:space="preserve">za autenticiranog korisnika. Pri tome koristi </w:t>
       </w:r>
       <w:r>
         <w:rPr>
           <w:i/>
         </w:rPr>
-        <w:t>SOVA</w:t>
+        <w:t>wsKorisnikAutorizacija</w:t>
+      </w:r>
+      <w:r>
+        <w:t xml:space="preserve"> </w:t>
+      </w:r>
+      <w:r>
+        <w:t xml:space="preserve">request </w:t>
+      </w:r>
+      <w:r>
+        <w:t xml:space="preserve">gdje je prvi argument definiran </w:t>
       </w:r>
       <w:r>
         <w:rPr>
           <w:i/>
         </w:rPr>
-        <w:t xml:space="preserve"> Service</w:t>
-      </w:r>
-      <w:r>
-        <w:t xml:space="preserve"> i </w:t>
+        <w:t>base.zaba-sova-application</w:t>
+      </w:r>
+      <w:r>
+        <w:t xml:space="preserve"> propertijem, a drugi je </w:t>
       </w:r>
       <w:r>
         <w:rPr>
           <w:i/>
         </w:rPr>
-        <w:t>API Service</w:t>
-      </w:r>
-      <w:r>
-        <w:t>.</w:t>
+        <w:t>username</w:t>
+      </w:r>
+      <w:r>
+        <w:t xml:space="preserve"> autenticiranog korisnika.</w:t>
       </w:r>
     </w:p>
     <w:p>
       <w:pPr>
         <w:pStyle w:val="Heading2"/>
       </w:pPr>
-      <w:bookmarkStart w:id="43" w:name="_Ref356552752"/>
-      <w:bookmarkStart w:id="44" w:name="_Toc360699128"/>
-      <w:r>
-        <w:t>SOVA</w:t>
-      </w:r>
+      <w:bookmarkStart w:id="44" w:name="_Ref356552722"/>
+      <w:bookmarkStart w:id="45" w:name="_Ref356572968"/>
+      <w:bookmarkStart w:id="46" w:name="_Toc360699129"/>
+      <w:r>
+        <w:t>API</w:t>
+      </w:r>
+      <w:bookmarkEnd w:id="44"/>
       <w:r>
         <w:t xml:space="preserve"> SERVICE</w:t>
       </w:r>
-      <w:bookmarkEnd w:id="43"/>
-      <w:bookmarkEnd w:id="44"/>
-    </w:p>
-    <w:p>
-      <w:r>
-        <w:t>Ovaj servis</w:t>
-      </w:r>
-      <w:r>
-        <w:t xml:space="preserve"> omogućuje dohvaćanje korisničke uloge (</w:t>
-      </w:r>
-      <w:r>
-        <w:rPr>
-          <w:i/>
-        </w:rPr>
-        <w:t>user role</w:t>
-      </w:r>
-      <w:r>
-        <w:t>)</w:t>
-      </w:r>
-      <w:r>
-        <w:t xml:space="preserve"> </w:t>
-      </w:r>
-      <w:r>
-        <w:t xml:space="preserve">za autenticiranog korisnika. Pri tome koristi </w:t>
-      </w:r>
-      <w:r>
-        <w:rPr>
-          <w:i/>
-        </w:rPr>
-        <w:t>wsKorisnikAutorizacija</w:t>
-      </w:r>
-      <w:r>
-        <w:t xml:space="preserve"> </w:t>
-      </w:r>
-      <w:r>
-        <w:t xml:space="preserve">request </w:t>
-      </w:r>
-      <w:r>
-        <w:t xml:space="preserve">gdje je prvi argument definiran </w:t>
-      </w:r>
-      <w:r>
-        <w:rPr>
-          <w:i/>
-        </w:rPr>
-        <w:t>base.zaba-sova-application</w:t>
-      </w:r>
-      <w:r>
-        <w:t xml:space="preserve"> propertijem, a drugi je </w:t>
-      </w:r>
-      <w:r>
-        <w:rPr>
-          <w:i/>
-        </w:rPr>
-        <w:t>username</w:t>
-      </w:r>
-      <w:r>
-        <w:t xml:space="preserve"> autenticiranog korisnika.</w:t>
-      </w:r>
-    </w:p>
-    <w:p>
-      <w:pPr>
-        <w:pStyle w:val="Heading2"/>
-      </w:pPr>
-      <w:bookmarkStart w:id="45" w:name="_Ref356552722"/>
-      <w:bookmarkStart w:id="46" w:name="_Ref356572968"/>
-      <w:bookmarkStart w:id="47" w:name="_Toc360699129"/>
-      <w:r>
-        <w:t>API</w:t>
-      </w:r>
       <w:bookmarkEnd w:id="45"/>
-      <w:r>
-        <w:t xml:space="preserve"> SERVICE</w:t>
-      </w:r>
       <w:bookmarkEnd w:id="46"/>
-      <w:bookmarkEnd w:id="47"/>
     </w:p>
     <w:p>
       <w:r>
@@ -16426,29 +16439,51 @@
       <w:pPr>
         <w:pStyle w:val="Heading1"/>
       </w:pPr>
-      <w:bookmarkStart w:id="48" w:name="_Ref360457372"/>
-      <w:bookmarkStart w:id="49" w:name="_Toc360699130"/>
+      <w:bookmarkStart w:id="47" w:name="_Ref360457372"/>
+      <w:bookmarkStart w:id="48" w:name="_Toc360699130"/>
       <w:r>
         <w:t>EXECUTION TIME MEASUREMENT</w:t>
       </w:r>
+      <w:bookmarkEnd w:id="47"/>
       <w:bookmarkEnd w:id="48"/>
+    </w:p>
+    <w:p>
+      <w:pPr>
+        <w:spacing w:line="240" w:lineRule="auto"/>
+        <w:rPr>
+          <w:rFonts w:eastAsiaTheme="majorEastAsia" w:cstheme="majorBidi"/>
+          <w:b/>
+          <w:bCs/>
+          <w:color w:val="345A8A" w:themeColor="accent1" w:themeShade="B5"/>
+          <w:sz w:val="32"/>
+          <w:szCs w:val="32"/>
+          <w:lang w:val="hr-HR"/>
+        </w:rPr>
+      </w:pPr>
+      <w:bookmarkStart w:id="49" w:name="_Toc360699131"/>
+      <w:r>
+        <w:rPr>
+          <w:lang w:val="hr-HR"/>
+        </w:rPr>
+        <w:br w:type="page"/>
+      </w:r>
+    </w:p>
+    <w:p>
+      <w:pPr>
+        <w:pStyle w:val="Heading1"/>
+        <w:rPr>
+          <w:lang w:val="hr-HR"/>
+        </w:rPr>
+      </w:pPr>
+      <w:bookmarkStart w:id="50" w:name="_GoBack"/>
+      <w:bookmarkEnd w:id="50"/>
+      <w:r>
+        <w:rPr>
+          <w:lang w:val="hr-HR"/>
+        </w:rPr>
+        <w:t>E-MAIL PREDLOŠCI</w:t>
+      </w:r>
       <w:bookmarkEnd w:id="49"/>
-    </w:p>
-    <w:p>
-      <w:pPr>
-        <w:pStyle w:val="Heading1"/>
-        <w:rPr>
-          <w:lang w:val="hr-HR"/>
-        </w:rPr>
-      </w:pPr>
-      <w:bookmarkStart w:id="50" w:name="_Toc360699131"/>
-      <w:r>
-        <w:rPr>
-          <w:lang w:val="hr-HR"/>
-        </w:rPr>
-        <w:t>E-MAIL PREDLOŠCI</w:t>
-      </w:r>
-      <w:bookmarkEnd w:id="50"/>
     </w:p>
     <w:p>
       <w:r>
@@ -17798,12 +17833,28 @@
     </w:p>
     <w:p>
       <w:pPr>
+        <w:spacing w:line="240" w:lineRule="auto"/>
+        <w:rPr>
+          <w:rFonts w:eastAsiaTheme="majorEastAsia" w:cstheme="majorBidi"/>
+          <w:b/>
+          <w:bCs/>
+          <w:color w:val="345A8A" w:themeColor="accent1" w:themeShade="B5"/>
+          <w:sz w:val="32"/>
+          <w:szCs w:val="32"/>
+        </w:rPr>
+      </w:pPr>
+      <w:bookmarkStart w:id="60" w:name="_Toc360699138"/>
+      <w:r>
+        <w:br w:type="page"/>
+      </w:r>
+    </w:p>
+    <w:p>
+      <w:pPr>
         <w:pStyle w:val="Heading1"/>
         <w:rPr>
           <w:lang w:val="hr-HR"/>
         </w:rPr>
       </w:pPr>
-      <w:bookmarkStart w:id="60" w:name="_Toc360699138"/>
       <w:r>
         <w:t>GRAFI</w:t>
       </w:r>
@@ -20294,7 +20345,7 @@
         <w:rStyle w:val="PageNumber"/>
         <w:noProof/>
       </w:rPr>
-      <w:t>14</w:t>
+      <w:t>2</w:t>
     </w:r>
     <w:r>
       <w:rPr>
@@ -24034,6 +24085,7 @@
   <w:style w:type="character" w:default="1" w:styleId="DefaultParagraphFont">
     <w:name w:val="Default Paragraph Font"/>
     <w:uiPriority w:val="1"/>
+    <w:semiHidden/>
     <w:unhideWhenUsed/>
   </w:style>
   <w:style w:type="table" w:default="1" w:styleId="TableNormal">
@@ -24812,6 +24864,7 @@
   <w:style w:type="character" w:default="1" w:styleId="DefaultParagraphFont">
     <w:name w:val="Default Paragraph Font"/>
     <w:uiPriority w:val="1"/>
+    <w:semiHidden/>
     <w:unhideWhenUsed/>
   </w:style>
   <w:style w:type="table" w:default="1" w:styleId="TableNormal">

</xml_diff>